<commit_message>
w52:  merge 3 focus country selectors into just one
</commit_message>
<xml_diff>
--- a/Week_52_Global_Life_Expectancy/Readme.docx
+++ b/Week_52_Global_Life_Expectancy/Readme.docx
@@ -2,46 +2,346 @@
 <file path=word/document.xml><?xml version="1.0" encoding="utf-8"?>
 <w:document xmlns:wpc="http://schemas.microsoft.com/office/word/2010/wordprocessingCanvas" xmlns:cx="http://schemas.microsoft.com/office/drawing/2014/chartex" xmlns:cx1="http://schemas.microsoft.com/office/drawing/2015/9/8/chartex" xmlns:cx2="http://schemas.microsoft.com/office/drawing/2015/10/21/chartex" xmlns:cx3="http://schemas.microsoft.com/office/drawing/2016/5/9/chartex" xmlns:cx4="http://schemas.microsoft.com/office/drawing/2016/5/10/chartex" xmlns:cx5="http://schemas.microsoft.com/office/drawing/2016/5/11/chartex" xmlns:cx6="http://schemas.microsoft.com/office/drawing/2016/5/12/chartex" xmlns:cx7="http://schemas.microsoft.com/office/drawing/2016/5/13/chartex" xmlns:cx8="http://schemas.microsoft.com/office/drawing/2016/5/14/chartex" xmlns:mc="http://schemas.openxmlformats.org/markup-compatibility/2006" xmlns:aink="http://schemas.microsoft.com/office/drawing/2016/ink" xmlns:am3d="http://schemas.microsoft.com/office/drawing/2017/model3d" xmlns:o="urn:schemas-microsoft-com:office:office" xmlns:oel="http://schemas.microsoft.com/office/2019/extlst" xmlns:r="http://schemas.openxmlformats.org/officeDocument/2006/relationships" xmlns:m="http://schemas.openxmlformats.org/officeDocument/2006/math" xmlns:v="urn:schemas-microsoft-com:vml" xmlns:wp14="http://schemas.microsoft.com/office/word/2010/wordprocessingDrawing" xmlns:wp="http://schemas.openxmlformats.org/drawingml/2006/wordprocessingDrawing" xmlns:w10="urn:schemas-microsoft-com:office:word" xmlns:w="http://schemas.openxmlformats.org/wordprocessingml/2006/main" xmlns:w14="http://schemas.microsoft.com/office/word/2010/wordml" xmlns:w15="http://schemas.microsoft.com/office/word/2012/wordml" xmlns:w16cex="http://schemas.microsoft.com/office/word/2018/wordml/cex" xmlns:w16cid="http://schemas.microsoft.com/office/word/2016/wordml/cid" xmlns:w16="http://schemas.microsoft.com/office/word/2018/wordml" xmlns:w16du="http://schemas.microsoft.com/office/word/2023/wordml/word16du" xmlns:w16sdtdh="http://schemas.microsoft.com/office/word/2020/wordml/sdtdatahash" xmlns:w16sdtfl="http://schemas.microsoft.com/office/word/2024/wordml/sdtformatlock" xmlns:w16se="http://schemas.microsoft.com/office/word/2015/wordml/symex" xmlns:wpg="http://schemas.microsoft.com/office/word/2010/wordprocessingGroup" xmlns:wpi="http://schemas.microsoft.com/office/word/2010/wordprocessingInk" xmlns:wne="http://schemas.microsoft.com/office/word/2006/wordml" xmlns:wps="http://schemas.microsoft.com/office/word/2010/wordprocessingShape" mc:Ignorable="w14 w15 w16se w16cid w16 w16cex w16sdtdh w16sdtfl w16du wp14">
   <w:body>
+    <w:p>
+      <w:pPr>
+        <w:rPr>
+          <w:b/>
+          <w:bCs/>
+        </w:rPr>
+      </w:pPr>
+      <w:r>
+        <w:rPr>
+          <w:b/>
+          <w:bCs/>
+        </w:rPr>
+        <w:t>App url:</w:t>
+      </w:r>
+    </w:p>
+    <w:p>
+      <w:pPr>
+        <w:rPr>
+          <w:b/>
+          <w:bCs/>
+        </w:rPr>
+      </w:pPr>
+      <w:hyperlink r:id="rId5" w:history="1">
+        <w:r>
+          <w:rPr>
+            <w:rStyle w:val="Hyperlink"/>
+            <w:b/>
+            <w:bCs/>
+          </w:rPr>
+          <w:t>https://d4305e22-eddd-4a40-b66c-bb2440f21141.plotly.app</w:t>
+        </w:r>
+      </w:hyperlink>
+    </w:p>
+    <w:p>
+      <w:pPr>
+        <w:rPr>
+          <w:b/>
+          <w:bCs/>
+        </w:rPr>
+      </w:pPr>
+    </w:p>
+    <w:p>
+      <w:r>
+        <w:rPr>
+          <w:b/>
+          <w:bCs/>
+        </w:rPr>
+        <w:t>Global Life Expectancy Dashboard</w:t>
+      </w:r>
+      <w:r>
+        <w:br/>
+      </w:r>
+      <w:r>
+        <w:rPr>
+          <w:i/>
+          <w:iCs/>
+        </w:rPr>
+        <w:t>Interactive Visualization of Global Trends</w:t>
+      </w:r>
+    </w:p>
+    <w:p>
+      <w:r>
+        <w:t>Explore life expectancy at birth across countries and decades with this Dash application. Designed for intuitive analysis and deep insights, the dashboard offers:</w:t>
+      </w:r>
+    </w:p>
+    <w:p>
+      <w:pPr>
+        <w:numPr>
+          <w:ilvl w:val="0"/>
+          <w:numId w:val="4"/>
+        </w:numPr>
+      </w:pPr>
+      <w:r>
+        <w:rPr>
+          <w:b/>
+          <w:bCs/>
+        </w:rPr>
+        <w:t>Year Range Slider:</w:t>
+      </w:r>
+      <w:r>
+        <w:t xml:space="preserve"> </w:t>
+      </w:r>
+      <w:r>
+        <w:t>All visualizations use data filtered by this range slider. It defaults to earliest and latest dates, so all data is used by default, and only filtered down when one or both ends of the range slider moves.</w:t>
+      </w:r>
+    </w:p>
+    <w:p>
+      <w:pPr>
+        <w:numPr>
+          <w:ilvl w:val="0"/>
+          <w:numId w:val="4"/>
+        </w:numPr>
+      </w:pPr>
+      <w:r>
+        <w:rPr>
+          <w:b/>
+          <w:bCs/>
+        </w:rPr>
+        <w:t>Timeline Plot:</w:t>
+      </w:r>
+      <w:r>
+        <w:t xml:space="preserve"> </w:t>
+      </w:r>
+      <w:r>
+        <w:t>l</w:t>
+      </w:r>
+      <w:r>
+        <w:t>ife expectancy trends by count</w:t>
+      </w:r>
+      <w:r>
+        <w:t>ry &amp; year</w:t>
+      </w:r>
+      <w:r>
+        <w:t xml:space="preserve">, with options </w:t>
+      </w:r>
+      <w:r>
+        <w:t>to show</w:t>
+      </w:r>
+      <w:r>
+        <w:t xml:space="preserve"> raw values, normalized data, or percentage change.</w:t>
+      </w:r>
+    </w:p>
+    <w:p>
+      <w:pPr>
+        <w:numPr>
+          <w:ilvl w:val="0"/>
+          <w:numId w:val="4"/>
+        </w:numPr>
+      </w:pPr>
+      <w:r>
+        <w:rPr>
+          <w:b/>
+          <w:bCs/>
+        </w:rPr>
+        <w:t>Country Focus:</w:t>
+      </w:r>
+      <w:r>
+        <w:t xml:space="preserve"> Highlight up to </w:t>
+      </w:r>
+      <w:r>
+        <w:t>five</w:t>
+      </w:r>
+      <w:r>
+        <w:t xml:space="preserve"> countries for detailed comparison</w:t>
+      </w:r>
+      <w:r>
+        <w:t xml:space="preserve"> using bold colored markers while </w:t>
+      </w:r>
+      <w:r>
+        <w:t>all other</w:t>
+      </w:r>
+      <w:r>
+        <w:t xml:space="preserve"> country trace</w:t>
+      </w:r>
+      <w:r>
+        <w:t>s are visually de-emphasized</w:t>
+      </w:r>
+      <w:r>
+        <w:t xml:space="preserve"> in gray</w:t>
+      </w:r>
+      <w:r>
+        <w:t xml:space="preserve"> for clarity.</w:t>
+      </w:r>
+    </w:p>
+    <w:p>
+      <w:pPr>
+        <w:numPr>
+          <w:ilvl w:val="0"/>
+          <w:numId w:val="4"/>
+        </w:numPr>
+      </w:pPr>
+      <w:r>
+        <w:rPr>
+          <w:b/>
+          <w:bCs/>
+        </w:rPr>
+        <w:t>Stacked Histogram:</w:t>
+      </w:r>
+      <w:r>
+        <w:t xml:space="preserve"> D</w:t>
+      </w:r>
+      <w:r>
+        <w:t xml:space="preserve">istribution of life expectancy </w:t>
+      </w:r>
+      <w:r>
+        <w:t>with data grouped by decade. The difference by decade is not easy to se</w:t>
+      </w:r>
+      <w:r>
+        <w:t>e</w:t>
+      </w:r>
+      <w:r>
+        <w:t xml:space="preserve">, because the distributions are much wider than the mean values </w:t>
+      </w:r>
+      <w:r>
+        <w:t>variations.</w:t>
+      </w:r>
+    </w:p>
+    <w:p>
+      <w:pPr>
+        <w:numPr>
+          <w:ilvl w:val="0"/>
+          <w:numId w:val="4"/>
+        </w:numPr>
+      </w:pPr>
+      <w:r>
+        <w:rPr>
+          <w:b/>
+          <w:bCs/>
+        </w:rPr>
+        <w:t>Box Plot:</w:t>
+      </w:r>
+      <w:r>
+        <w:t xml:space="preserve"> Compare life expectancy </w:t>
+      </w:r>
+      <w:r>
+        <w:t xml:space="preserve">by decade. </w:t>
+      </w:r>
+      <w:r>
+        <w:t xml:space="preserve">It shows </w:t>
+      </w:r>
+      <w:r>
+        <w:t>what I tried to find in the histogram</w:t>
+      </w:r>
+      <w:r>
+        <w:t>, that life expectancy mean values b</w:t>
+      </w:r>
+      <w:r>
+        <w:t>y</w:t>
+      </w:r>
+      <w:r>
+        <w:t xml:space="preserve"> decade are increasing, and that the spread </w:t>
+      </w:r>
+      <w:r>
+        <w:t>is</w:t>
+      </w:r>
+      <w:r>
+        <w:t xml:space="preserve"> decreasing.</w:t>
+      </w:r>
+    </w:p>
+    <w:p>
+      <w:pPr>
+        <w:numPr>
+          <w:ilvl w:val="0"/>
+          <w:numId w:val="4"/>
+        </w:numPr>
+      </w:pPr>
+      <w:r>
+        <w:rPr>
+          <w:b/>
+          <w:bCs/>
+        </w:rPr>
+        <w:t>Choropleth Map:</w:t>
+      </w:r>
+      <w:r>
+        <w:t xml:space="preserve"> See average life expectancy by country on a global map.</w:t>
+      </w:r>
+    </w:p>
+    <w:p>
+      <w:pPr>
+        <w:numPr>
+          <w:ilvl w:val="0"/>
+          <w:numId w:val="4"/>
+        </w:numPr>
+      </w:pPr>
+      <w:r>
+        <w:rPr>
+          <w:b/>
+          <w:bCs/>
+        </w:rPr>
+        <w:t>Pareto Charts:</w:t>
+      </w:r>
+      <w:r>
+        <w:t xml:space="preserve"> Discover the top and bottom N countries ranked by average life expectancy, using engaging lollipop-style markers and horizontal layouts.</w:t>
+      </w:r>
+    </w:p>
+    <w:p>
+      <w:pPr>
+        <w:ind w:left="900"/>
+      </w:pPr>
+      <w:r>
+        <w:t>A</w:t>
+      </w:r>
+      <w:r>
+        <w:t xml:space="preserve"> point </w:t>
+      </w:r>
+      <w:r>
+        <w:t>worth noting</w:t>
+      </w:r>
+      <w:r>
+        <w:t xml:space="preserve"> is that life expectancy increase have been dramatic in countries where the initial values were low in 1960. Afghanistan as an example had life expectance increase from </w:t>
+      </w:r>
+      <w:r>
+        <w:t>32.8 years</w:t>
+      </w:r>
+      <w:r>
+        <w:t xml:space="preserve"> in 1960 to </w:t>
+      </w:r>
+      <w:r>
+        <w:t>66.0 years</w:t>
+      </w:r>
+      <w:r>
+        <w:t xml:space="preserve"> in 2023, an increase of more than 100%.  Countries that started with life </w:t>
+      </w:r>
+      <w:r>
+        <w:t>expectancies</w:t>
+      </w:r>
+      <w:r>
+        <w:t xml:space="preserve"> of 60 years or more (Canada, Switzerland, Japan and many others) have much less room to improve</w:t>
+      </w:r>
+      <w:r>
+        <w:t xml:space="preserve"> and show</w:t>
+      </w:r>
+      <w:r>
+        <w:t xml:space="preserve"> much less growth</w:t>
+      </w:r>
+      <w:r>
+        <w:t>. Andorra</w:t>
+      </w:r>
+      <w:r>
+        <w:t xml:space="preserve"> improved from 72.1 years to </w:t>
+      </w:r>
+      <w:r>
+        <w:t xml:space="preserve">84.0 years, an improvement 16.6%.  This is the nature of life expectancy data, </w:t>
+      </w:r>
+      <w:r>
+        <w:t>where distributions are skewed, and often modeled with Gompertz, Weibull, or log-normal distributions.</w:t>
+      </w:r>
+    </w:p>
+    <w:p>
+      <w:r>
+        <w:t>Here is a screenshot. Check out the timeline plot with no focus countries selected, and then select any countries of interest for focus traces.</w:t>
+      </w:r>
+    </w:p>
     <w:p/>
     <w:p>
       <w:r>
-        <w:t xml:space="preserve">This app </w:t>
-      </w:r>
-      <w:r>
-        <w:t>looks at global life expectancy at birth rates by country, and over several decades.</w:t>
+        <w:t>Here is the code, hope you enjoy this.</w:t>
       </w:r>
     </w:p>
-    <w:p>
-      <w:r>
-        <w:t xml:space="preserve">Range Slider: Select range of </w:t>
-      </w:r>
-      <w:r>
-        <w:t>years between data set minimum and maximums.</w:t>
-      </w:r>
-    </w:p>
-    <w:p>
-      <w:r>
-        <w:t>Pull down to select timeline plot data: Raw, normalized by value, normalized by PCT</w:t>
-      </w:r>
-    </w:p>
-    <w:p>
-      <w:r>
-        <w:t>3 pulldowns that each select 1 country for focus on the scatter plot</w:t>
-      </w:r>
-    </w:p>
-    <w:p>
-      <w:r>
-        <w:t>If no focus countries, plot all with random colors assigned by px.scatter</w:t>
-      </w:r>
-    </w:p>
-    <w:p>
-      <w:r>
-        <w:t xml:space="preserve">If one of more focus countries, plot each on </w:t>
-      </w:r>
-      <w:r>
-        <w:t>in a distinct color, with all other countries plotted in gray for de-emphasized visibilty.</w:t>
-      </w:r>
-    </w:p>
+    <w:p/>
     <w:sectPr>
       <w:pgSz w:w="12240" w:h="15840"/>
       <w:pgMar w:top="1440" w:right="1440" w:bottom="1440" w:left="1440" w:header="720" w:footer="720" w:gutter="0"/>
@@ -55,6 +355,417 @@
 <file path=word/numbering.xml><?xml version="1.0" encoding="utf-8"?>
 <w:numbering xmlns:wpc="http://schemas.microsoft.com/office/word/2010/wordprocessingCanvas" xmlns:cx="http://schemas.microsoft.com/office/drawing/2014/chartex" xmlns:cx1="http://schemas.microsoft.com/office/drawing/2015/9/8/chartex" xmlns:cx2="http://schemas.microsoft.com/office/drawing/2015/10/21/chartex" xmlns:cx3="http://schemas.microsoft.com/office/drawing/2016/5/9/chartex" xmlns:cx4="http://schemas.microsoft.com/office/drawing/2016/5/10/chartex" xmlns:cx5="http://schemas.microsoft.com/office/drawing/2016/5/11/chartex" xmlns:cx6="http://schemas.microsoft.com/office/drawing/2016/5/12/chartex" xmlns:cx7="http://schemas.microsoft.com/office/drawing/2016/5/13/chartex" xmlns:cx8="http://schemas.microsoft.com/office/drawing/2016/5/14/chartex" xmlns:mc="http://schemas.openxmlformats.org/markup-compatibility/2006" xmlns:aink="http://schemas.microsoft.com/office/drawing/2016/ink" xmlns:am3d="http://schemas.microsoft.com/office/drawing/2017/model3d" xmlns:o="urn:schemas-microsoft-com:office:office" xmlns:oel="http://schemas.microsoft.com/office/2019/extlst" xmlns:r="http://schemas.openxmlformats.org/officeDocument/2006/relationships" xmlns:m="http://schemas.openxmlformats.org/officeDocument/2006/math" xmlns:v="urn:schemas-microsoft-com:vml" xmlns:wp14="http://schemas.microsoft.com/office/word/2010/wordprocessingDrawing" xmlns:wp="http://schemas.openxmlformats.org/drawingml/2006/wordprocessingDrawing" xmlns:w10="urn:schemas-microsoft-com:office:word" xmlns:w="http://schemas.openxmlformats.org/wordprocessingml/2006/main" xmlns:w14="http://schemas.microsoft.com/office/word/2010/wordml" xmlns:w15="http://schemas.microsoft.com/office/word/2012/wordml" xmlns:w16cex="http://schemas.microsoft.com/office/word/2018/wordml/cex" xmlns:w16cid="http://schemas.microsoft.com/office/word/2016/wordml/cid" xmlns:w16="http://schemas.microsoft.com/office/word/2018/wordml" xmlns:w16du="http://schemas.microsoft.com/office/word/2023/wordml/word16du" xmlns:w16sdtdh="http://schemas.microsoft.com/office/word/2020/wordml/sdtdatahash" xmlns:w16sdtfl="http://schemas.microsoft.com/office/word/2024/wordml/sdtformatlock" xmlns:w16se="http://schemas.microsoft.com/office/word/2015/wordml/symex" xmlns:wpg="http://schemas.microsoft.com/office/word/2010/wordprocessingGroup" xmlns:wpi="http://schemas.microsoft.com/office/word/2010/wordprocessingInk" xmlns:wne="http://schemas.microsoft.com/office/word/2006/wordml" xmlns:wps="http://schemas.microsoft.com/office/word/2010/wordprocessingShape" mc:Ignorable="w14 w15 w16se w16cid w16 w16cex w16sdtdh w16sdtfl w16du wp14">
   <w:abstractNum w:abstractNumId="0" w15:restartNumberingAfterBreak="0">
+    <w:nsid w:val="231F0B6F"/>
+    <w:multiLevelType w:val="multilevel"/>
+    <w:tmpl w:val="BC0211CC"/>
+    <w:lvl w:ilvl="0">
+      <w:start w:val="1"/>
+      <w:numFmt w:val="decimal"/>
+      <w:lvlText w:val="%1."/>
+      <w:lvlJc w:val="left"/>
+      <w:pPr>
+        <w:tabs>
+          <w:tab w:val="num" w:pos="720"/>
+        </w:tabs>
+        <w:ind w:left="720" w:hanging="360"/>
+      </w:pPr>
+    </w:lvl>
+    <w:lvl w:ilvl="1" w:tentative="1">
+      <w:start w:val="1"/>
+      <w:numFmt w:val="decimal"/>
+      <w:lvlText w:val="%2."/>
+      <w:lvlJc w:val="left"/>
+      <w:pPr>
+        <w:tabs>
+          <w:tab w:val="num" w:pos="1440"/>
+        </w:tabs>
+        <w:ind w:left="1440" w:hanging="360"/>
+      </w:pPr>
+    </w:lvl>
+    <w:lvl w:ilvl="2" w:tentative="1">
+      <w:start w:val="1"/>
+      <w:numFmt w:val="decimal"/>
+      <w:lvlText w:val="%3."/>
+      <w:lvlJc w:val="left"/>
+      <w:pPr>
+        <w:tabs>
+          <w:tab w:val="num" w:pos="2160"/>
+        </w:tabs>
+        <w:ind w:left="2160" w:hanging="360"/>
+      </w:pPr>
+    </w:lvl>
+    <w:lvl w:ilvl="3" w:tentative="1">
+      <w:start w:val="1"/>
+      <w:numFmt w:val="decimal"/>
+      <w:lvlText w:val="%4."/>
+      <w:lvlJc w:val="left"/>
+      <w:pPr>
+        <w:tabs>
+          <w:tab w:val="num" w:pos="2880"/>
+        </w:tabs>
+        <w:ind w:left="2880" w:hanging="360"/>
+      </w:pPr>
+    </w:lvl>
+    <w:lvl w:ilvl="4" w:tentative="1">
+      <w:start w:val="1"/>
+      <w:numFmt w:val="decimal"/>
+      <w:lvlText w:val="%5."/>
+      <w:lvlJc w:val="left"/>
+      <w:pPr>
+        <w:tabs>
+          <w:tab w:val="num" w:pos="3600"/>
+        </w:tabs>
+        <w:ind w:left="3600" w:hanging="360"/>
+      </w:pPr>
+    </w:lvl>
+    <w:lvl w:ilvl="5" w:tentative="1">
+      <w:start w:val="1"/>
+      <w:numFmt w:val="decimal"/>
+      <w:lvlText w:val="%6."/>
+      <w:lvlJc w:val="left"/>
+      <w:pPr>
+        <w:tabs>
+          <w:tab w:val="num" w:pos="4320"/>
+        </w:tabs>
+        <w:ind w:left="4320" w:hanging="360"/>
+      </w:pPr>
+    </w:lvl>
+    <w:lvl w:ilvl="6" w:tentative="1">
+      <w:start w:val="1"/>
+      <w:numFmt w:val="decimal"/>
+      <w:lvlText w:val="%7."/>
+      <w:lvlJc w:val="left"/>
+      <w:pPr>
+        <w:tabs>
+          <w:tab w:val="num" w:pos="5040"/>
+        </w:tabs>
+        <w:ind w:left="5040" w:hanging="360"/>
+      </w:pPr>
+    </w:lvl>
+    <w:lvl w:ilvl="7" w:tentative="1">
+      <w:start w:val="1"/>
+      <w:numFmt w:val="decimal"/>
+      <w:lvlText w:val="%8."/>
+      <w:lvlJc w:val="left"/>
+      <w:pPr>
+        <w:tabs>
+          <w:tab w:val="num" w:pos="5760"/>
+        </w:tabs>
+        <w:ind w:left="5760" w:hanging="360"/>
+      </w:pPr>
+    </w:lvl>
+    <w:lvl w:ilvl="8" w:tentative="1">
+      <w:start w:val="1"/>
+      <w:numFmt w:val="decimal"/>
+      <w:lvlText w:val="%9."/>
+      <w:lvlJc w:val="left"/>
+      <w:pPr>
+        <w:tabs>
+          <w:tab w:val="num" w:pos="6480"/>
+        </w:tabs>
+        <w:ind w:left="6480" w:hanging="360"/>
+      </w:pPr>
+    </w:lvl>
+  </w:abstractNum>
+  <w:abstractNum w:abstractNumId="1" w15:restartNumberingAfterBreak="0">
+    <w:nsid w:val="30253675"/>
+    <w:multiLevelType w:val="multilevel"/>
+    <w:tmpl w:val="C07A8E06"/>
+    <w:lvl w:ilvl="0">
+      <w:start w:val="1"/>
+      <w:numFmt w:val="bullet"/>
+      <w:lvlText w:val=""/>
+      <w:lvlJc w:val="left"/>
+      <w:pPr>
+        <w:tabs>
+          <w:tab w:val="num" w:pos="900"/>
+        </w:tabs>
+        <w:ind w:left="900" w:hanging="360"/>
+      </w:pPr>
+      <w:rPr>
+        <w:rFonts w:ascii="Symbol" w:hAnsi="Symbol" w:hint="default"/>
+        <w:sz w:val="20"/>
+      </w:rPr>
+    </w:lvl>
+    <w:lvl w:ilvl="1" w:tentative="1">
+      <w:start w:val="1"/>
+      <w:numFmt w:val="bullet"/>
+      <w:lvlText w:val="o"/>
+      <w:lvlJc w:val="left"/>
+      <w:pPr>
+        <w:tabs>
+          <w:tab w:val="num" w:pos="1440"/>
+        </w:tabs>
+        <w:ind w:left="1440" w:hanging="360"/>
+      </w:pPr>
+      <w:rPr>
+        <w:rFonts w:ascii="Courier New" w:hAnsi="Courier New" w:hint="default"/>
+        <w:sz w:val="20"/>
+      </w:rPr>
+    </w:lvl>
+    <w:lvl w:ilvl="2" w:tentative="1">
+      <w:start w:val="1"/>
+      <w:numFmt w:val="bullet"/>
+      <w:lvlText w:val=""/>
+      <w:lvlJc w:val="left"/>
+      <w:pPr>
+        <w:tabs>
+          <w:tab w:val="num" w:pos="2160"/>
+        </w:tabs>
+        <w:ind w:left="2160" w:hanging="360"/>
+      </w:pPr>
+      <w:rPr>
+        <w:rFonts w:ascii="Wingdings" w:hAnsi="Wingdings" w:hint="default"/>
+        <w:sz w:val="20"/>
+      </w:rPr>
+    </w:lvl>
+    <w:lvl w:ilvl="3" w:tentative="1">
+      <w:start w:val="1"/>
+      <w:numFmt w:val="bullet"/>
+      <w:lvlText w:val=""/>
+      <w:lvlJc w:val="left"/>
+      <w:pPr>
+        <w:tabs>
+          <w:tab w:val="num" w:pos="2880"/>
+        </w:tabs>
+        <w:ind w:left="2880" w:hanging="360"/>
+      </w:pPr>
+      <w:rPr>
+        <w:rFonts w:ascii="Wingdings" w:hAnsi="Wingdings" w:hint="default"/>
+        <w:sz w:val="20"/>
+      </w:rPr>
+    </w:lvl>
+    <w:lvl w:ilvl="4" w:tentative="1">
+      <w:start w:val="1"/>
+      <w:numFmt w:val="bullet"/>
+      <w:lvlText w:val=""/>
+      <w:lvlJc w:val="left"/>
+      <w:pPr>
+        <w:tabs>
+          <w:tab w:val="num" w:pos="3600"/>
+        </w:tabs>
+        <w:ind w:left="3600" w:hanging="360"/>
+      </w:pPr>
+      <w:rPr>
+        <w:rFonts w:ascii="Wingdings" w:hAnsi="Wingdings" w:hint="default"/>
+        <w:sz w:val="20"/>
+      </w:rPr>
+    </w:lvl>
+    <w:lvl w:ilvl="5" w:tentative="1">
+      <w:start w:val="1"/>
+      <w:numFmt w:val="bullet"/>
+      <w:lvlText w:val=""/>
+      <w:lvlJc w:val="left"/>
+      <w:pPr>
+        <w:tabs>
+          <w:tab w:val="num" w:pos="4320"/>
+        </w:tabs>
+        <w:ind w:left="4320" w:hanging="360"/>
+      </w:pPr>
+      <w:rPr>
+        <w:rFonts w:ascii="Wingdings" w:hAnsi="Wingdings" w:hint="default"/>
+        <w:sz w:val="20"/>
+      </w:rPr>
+    </w:lvl>
+    <w:lvl w:ilvl="6" w:tentative="1">
+      <w:start w:val="1"/>
+      <w:numFmt w:val="bullet"/>
+      <w:lvlText w:val=""/>
+      <w:lvlJc w:val="left"/>
+      <w:pPr>
+        <w:tabs>
+          <w:tab w:val="num" w:pos="5040"/>
+        </w:tabs>
+        <w:ind w:left="5040" w:hanging="360"/>
+      </w:pPr>
+      <w:rPr>
+        <w:rFonts w:ascii="Wingdings" w:hAnsi="Wingdings" w:hint="default"/>
+        <w:sz w:val="20"/>
+      </w:rPr>
+    </w:lvl>
+    <w:lvl w:ilvl="7" w:tentative="1">
+      <w:start w:val="1"/>
+      <w:numFmt w:val="bullet"/>
+      <w:lvlText w:val=""/>
+      <w:lvlJc w:val="left"/>
+      <w:pPr>
+        <w:tabs>
+          <w:tab w:val="num" w:pos="5760"/>
+        </w:tabs>
+        <w:ind w:left="5760" w:hanging="360"/>
+      </w:pPr>
+      <w:rPr>
+        <w:rFonts w:ascii="Wingdings" w:hAnsi="Wingdings" w:hint="default"/>
+        <w:sz w:val="20"/>
+      </w:rPr>
+    </w:lvl>
+    <w:lvl w:ilvl="8" w:tentative="1">
+      <w:start w:val="1"/>
+      <w:numFmt w:val="bullet"/>
+      <w:lvlText w:val=""/>
+      <w:lvlJc w:val="left"/>
+      <w:pPr>
+        <w:tabs>
+          <w:tab w:val="num" w:pos="6480"/>
+        </w:tabs>
+        <w:ind w:left="6480" w:hanging="360"/>
+      </w:pPr>
+      <w:rPr>
+        <w:rFonts w:ascii="Wingdings" w:hAnsi="Wingdings" w:hint="default"/>
+        <w:sz w:val="20"/>
+      </w:rPr>
+    </w:lvl>
+  </w:abstractNum>
+  <w:abstractNum w:abstractNumId="2" w15:restartNumberingAfterBreak="0">
+    <w:nsid w:val="45C25BA1"/>
+    <w:multiLevelType w:val="multilevel"/>
+    <w:tmpl w:val="067C1792"/>
+    <w:lvl w:ilvl="0">
+      <w:start w:val="1"/>
+      <w:numFmt w:val="bullet"/>
+      <w:lvlText w:val=""/>
+      <w:lvlJc w:val="left"/>
+      <w:pPr>
+        <w:tabs>
+          <w:tab w:val="num" w:pos="720"/>
+        </w:tabs>
+        <w:ind w:left="720" w:hanging="360"/>
+      </w:pPr>
+      <w:rPr>
+        <w:rFonts w:ascii="Symbol" w:hAnsi="Symbol" w:hint="default"/>
+        <w:sz w:val="20"/>
+      </w:rPr>
+    </w:lvl>
+    <w:lvl w:ilvl="1" w:tentative="1">
+      <w:start w:val="1"/>
+      <w:numFmt w:val="bullet"/>
+      <w:lvlText w:val="o"/>
+      <w:lvlJc w:val="left"/>
+      <w:pPr>
+        <w:tabs>
+          <w:tab w:val="num" w:pos="1440"/>
+        </w:tabs>
+        <w:ind w:left="1440" w:hanging="360"/>
+      </w:pPr>
+      <w:rPr>
+        <w:rFonts w:ascii="Courier New" w:hAnsi="Courier New" w:hint="default"/>
+        <w:sz w:val="20"/>
+      </w:rPr>
+    </w:lvl>
+    <w:lvl w:ilvl="2" w:tentative="1">
+      <w:start w:val="1"/>
+      <w:numFmt w:val="bullet"/>
+      <w:lvlText w:val=""/>
+      <w:lvlJc w:val="left"/>
+      <w:pPr>
+        <w:tabs>
+          <w:tab w:val="num" w:pos="2160"/>
+        </w:tabs>
+        <w:ind w:left="2160" w:hanging="360"/>
+      </w:pPr>
+      <w:rPr>
+        <w:rFonts w:ascii="Wingdings" w:hAnsi="Wingdings" w:hint="default"/>
+        <w:sz w:val="20"/>
+      </w:rPr>
+    </w:lvl>
+    <w:lvl w:ilvl="3" w:tentative="1">
+      <w:start w:val="1"/>
+      <w:numFmt w:val="bullet"/>
+      <w:lvlText w:val=""/>
+      <w:lvlJc w:val="left"/>
+      <w:pPr>
+        <w:tabs>
+          <w:tab w:val="num" w:pos="2880"/>
+        </w:tabs>
+        <w:ind w:left="2880" w:hanging="360"/>
+      </w:pPr>
+      <w:rPr>
+        <w:rFonts w:ascii="Wingdings" w:hAnsi="Wingdings" w:hint="default"/>
+        <w:sz w:val="20"/>
+      </w:rPr>
+    </w:lvl>
+    <w:lvl w:ilvl="4" w:tentative="1">
+      <w:start w:val="1"/>
+      <w:numFmt w:val="bullet"/>
+      <w:lvlText w:val=""/>
+      <w:lvlJc w:val="left"/>
+      <w:pPr>
+        <w:tabs>
+          <w:tab w:val="num" w:pos="3600"/>
+        </w:tabs>
+        <w:ind w:left="3600" w:hanging="360"/>
+      </w:pPr>
+      <w:rPr>
+        <w:rFonts w:ascii="Wingdings" w:hAnsi="Wingdings" w:hint="default"/>
+        <w:sz w:val="20"/>
+      </w:rPr>
+    </w:lvl>
+    <w:lvl w:ilvl="5" w:tentative="1">
+      <w:start w:val="1"/>
+      <w:numFmt w:val="bullet"/>
+      <w:lvlText w:val=""/>
+      <w:lvlJc w:val="left"/>
+      <w:pPr>
+        <w:tabs>
+          <w:tab w:val="num" w:pos="4320"/>
+        </w:tabs>
+        <w:ind w:left="4320" w:hanging="360"/>
+      </w:pPr>
+      <w:rPr>
+        <w:rFonts w:ascii="Wingdings" w:hAnsi="Wingdings" w:hint="default"/>
+        <w:sz w:val="20"/>
+      </w:rPr>
+    </w:lvl>
+    <w:lvl w:ilvl="6" w:tentative="1">
+      <w:start w:val="1"/>
+      <w:numFmt w:val="bullet"/>
+      <w:lvlText w:val=""/>
+      <w:lvlJc w:val="left"/>
+      <w:pPr>
+        <w:tabs>
+          <w:tab w:val="num" w:pos="5040"/>
+        </w:tabs>
+        <w:ind w:left="5040" w:hanging="360"/>
+      </w:pPr>
+      <w:rPr>
+        <w:rFonts w:ascii="Wingdings" w:hAnsi="Wingdings" w:hint="default"/>
+        <w:sz w:val="20"/>
+      </w:rPr>
+    </w:lvl>
+    <w:lvl w:ilvl="7" w:tentative="1">
+      <w:start w:val="1"/>
+      <w:numFmt w:val="bullet"/>
+      <w:lvlText w:val=""/>
+      <w:lvlJc w:val="left"/>
+      <w:pPr>
+        <w:tabs>
+          <w:tab w:val="num" w:pos="5760"/>
+        </w:tabs>
+        <w:ind w:left="5760" w:hanging="360"/>
+      </w:pPr>
+      <w:rPr>
+        <w:rFonts w:ascii="Wingdings" w:hAnsi="Wingdings" w:hint="default"/>
+        <w:sz w:val="20"/>
+      </w:rPr>
+    </w:lvl>
+    <w:lvl w:ilvl="8" w:tentative="1">
+      <w:start w:val="1"/>
+      <w:numFmt w:val="bullet"/>
+      <w:lvlText w:val=""/>
+      <w:lvlJc w:val="left"/>
+      <w:pPr>
+        <w:tabs>
+          <w:tab w:val="num" w:pos="6480"/>
+        </w:tabs>
+        <w:ind w:left="6480" w:hanging="360"/>
+      </w:pPr>
+      <w:rPr>
+        <w:rFonts w:ascii="Wingdings" w:hAnsi="Wingdings" w:hint="default"/>
+        <w:sz w:val="20"/>
+      </w:rPr>
+    </w:lvl>
+  </w:abstractNum>
+  <w:abstractNum w:abstractNumId="3" w15:restartNumberingAfterBreak="0">
     <w:nsid w:val="4CE41A7D"/>
     <w:multiLevelType w:val="multilevel"/>
     <w:tmpl w:val="DC94C310"/>
@@ -203,7 +914,7 @@
       </w:rPr>
     </w:lvl>
   </w:abstractNum>
-  <w:abstractNum w:abstractNumId="1" w15:restartNumberingAfterBreak="0">
+  <w:abstractNum w:abstractNumId="4" w15:restartNumberingAfterBreak="0">
     <w:nsid w:val="6D330D6A"/>
     <w:multiLevelType w:val="multilevel"/>
     <w:tmpl w:val="B43C10C0"/>
@@ -352,11 +1063,136 @@
       </w:rPr>
     </w:lvl>
   </w:abstractNum>
+  <w:abstractNum w:abstractNumId="5" w15:restartNumberingAfterBreak="0">
+    <w:nsid w:val="74A82BC9"/>
+    <w:multiLevelType w:val="multilevel"/>
+    <w:tmpl w:val="CF0A39CC"/>
+    <w:lvl w:ilvl="0">
+      <w:start w:val="1"/>
+      <w:numFmt w:val="decimal"/>
+      <w:lvlText w:val="%1."/>
+      <w:lvlJc w:val="left"/>
+      <w:pPr>
+        <w:tabs>
+          <w:tab w:val="num" w:pos="720"/>
+        </w:tabs>
+        <w:ind w:left="720" w:hanging="360"/>
+      </w:pPr>
+    </w:lvl>
+    <w:lvl w:ilvl="1" w:tentative="1">
+      <w:start w:val="1"/>
+      <w:numFmt w:val="decimal"/>
+      <w:lvlText w:val="%2."/>
+      <w:lvlJc w:val="left"/>
+      <w:pPr>
+        <w:tabs>
+          <w:tab w:val="num" w:pos="1440"/>
+        </w:tabs>
+        <w:ind w:left="1440" w:hanging="360"/>
+      </w:pPr>
+    </w:lvl>
+    <w:lvl w:ilvl="2" w:tentative="1">
+      <w:start w:val="1"/>
+      <w:numFmt w:val="decimal"/>
+      <w:lvlText w:val="%3."/>
+      <w:lvlJc w:val="left"/>
+      <w:pPr>
+        <w:tabs>
+          <w:tab w:val="num" w:pos="2160"/>
+        </w:tabs>
+        <w:ind w:left="2160" w:hanging="360"/>
+      </w:pPr>
+    </w:lvl>
+    <w:lvl w:ilvl="3" w:tentative="1">
+      <w:start w:val="1"/>
+      <w:numFmt w:val="decimal"/>
+      <w:lvlText w:val="%4."/>
+      <w:lvlJc w:val="left"/>
+      <w:pPr>
+        <w:tabs>
+          <w:tab w:val="num" w:pos="2880"/>
+        </w:tabs>
+        <w:ind w:left="2880" w:hanging="360"/>
+      </w:pPr>
+    </w:lvl>
+    <w:lvl w:ilvl="4" w:tentative="1">
+      <w:start w:val="1"/>
+      <w:numFmt w:val="decimal"/>
+      <w:lvlText w:val="%5."/>
+      <w:lvlJc w:val="left"/>
+      <w:pPr>
+        <w:tabs>
+          <w:tab w:val="num" w:pos="3600"/>
+        </w:tabs>
+        <w:ind w:left="3600" w:hanging="360"/>
+      </w:pPr>
+    </w:lvl>
+    <w:lvl w:ilvl="5" w:tentative="1">
+      <w:start w:val="1"/>
+      <w:numFmt w:val="decimal"/>
+      <w:lvlText w:val="%6."/>
+      <w:lvlJc w:val="left"/>
+      <w:pPr>
+        <w:tabs>
+          <w:tab w:val="num" w:pos="4320"/>
+        </w:tabs>
+        <w:ind w:left="4320" w:hanging="360"/>
+      </w:pPr>
+    </w:lvl>
+    <w:lvl w:ilvl="6" w:tentative="1">
+      <w:start w:val="1"/>
+      <w:numFmt w:val="decimal"/>
+      <w:lvlText w:val="%7."/>
+      <w:lvlJc w:val="left"/>
+      <w:pPr>
+        <w:tabs>
+          <w:tab w:val="num" w:pos="5040"/>
+        </w:tabs>
+        <w:ind w:left="5040" w:hanging="360"/>
+      </w:pPr>
+    </w:lvl>
+    <w:lvl w:ilvl="7" w:tentative="1">
+      <w:start w:val="1"/>
+      <w:numFmt w:val="decimal"/>
+      <w:lvlText w:val="%8."/>
+      <w:lvlJc w:val="left"/>
+      <w:pPr>
+        <w:tabs>
+          <w:tab w:val="num" w:pos="5760"/>
+        </w:tabs>
+        <w:ind w:left="5760" w:hanging="360"/>
+      </w:pPr>
+    </w:lvl>
+    <w:lvl w:ilvl="8" w:tentative="1">
+      <w:start w:val="1"/>
+      <w:numFmt w:val="decimal"/>
+      <w:lvlText w:val="%9."/>
+      <w:lvlJc w:val="left"/>
+      <w:pPr>
+        <w:tabs>
+          <w:tab w:val="num" w:pos="6480"/>
+        </w:tabs>
+        <w:ind w:left="6480" w:hanging="360"/>
+      </w:pPr>
+    </w:lvl>
+  </w:abstractNum>
   <w:num w:numId="1" w16cid:durableId="1515992673">
+    <w:abstractNumId w:val="3"/>
+  </w:num>
+  <w:num w:numId="2" w16cid:durableId="1586111456">
+    <w:abstractNumId w:val="5"/>
+  </w:num>
+  <w:num w:numId="3" w16cid:durableId="1604461147">
+    <w:abstractNumId w:val="2"/>
+  </w:num>
+  <w:num w:numId="4" w16cid:durableId="2061126219">
+    <w:abstractNumId w:val="1"/>
+  </w:num>
+  <w:num w:numId="5" w16cid:durableId="2134010227">
+    <w:abstractNumId w:val="4"/>
+  </w:num>
+  <w:num w:numId="6" w16cid:durableId="239411186">
     <w:abstractNumId w:val="0"/>
-  </w:num>
-  <w:num w:numId="2" w16cid:durableId="2134010227">
-    <w:abstractNumId w:val="1"/>
   </w:num>
 </w:numbering>
 </file>
@@ -1300,6 +2136,18 @@
       <w:shd w:val="clear" w:color="auto" w:fill="E1DFDD"/>
     </w:rPr>
   </w:style>
+  <w:style w:type="character" w:styleId="FollowedHyperlink">
+    <w:name w:val="FollowedHyperlink"/>
+    <w:basedOn w:val="DefaultParagraphFont"/>
+    <w:uiPriority w:val="99"/>
+    <w:semiHidden/>
+    <w:unhideWhenUsed/>
+    <w:rsid w:val="00972B01"/>
+    <w:rPr>
+      <w:color w:val="96607D" w:themeColor="followedHyperlink"/>
+      <w:u w:val="single"/>
+    </w:rPr>
+  </w:style>
 </w:styles>
 </file>
 

</xml_diff>